<commit_message>
aggiute note di presa dati
</commit_message>
<xml_diff>
--- a/Note_Utili.docx
+++ b/Note_Utili.docx
@@ -41,6 +41,14 @@
     <w:p>
       <w:r>
         <w:t>DARK COUNT</w:t>
+      </w:r>
+    </w:p>
+    <w:p>
+      <w:r>
+        <w:t>Start 0mV _ Finish</w:t>
+      </w:r>
+      <w:r>
+        <w:t xml:space="preserve"> 15mV  passo 1mV</w:t>
       </w:r>
     </w:p>
     <w:p>
@@ -53,19 +61,7 @@
         <w:rPr>
           <w:lang w:val="en-US"/>
         </w:rPr>
-        <w:t>Start 0mV _ Finish</w:t>
-      </w:r>
-      <w:r>
-        <w:rPr>
-          <w:lang w:val="en-US"/>
-        </w:rPr>
-        <w:t xml:space="preserve"> 15mV  passo 1</w:t>
-      </w:r>
-      <w:r>
-        <w:rPr>
-          <w:lang w:val="en-US"/>
-        </w:rPr>
-        <w:t>mV</w:t>
+        <w:t>GW: 1500</w:t>
       </w:r>
     </w:p>
     <w:p>
@@ -78,7 +74,7 @@
         <w:rPr>
           <w:lang w:val="en-US"/>
         </w:rPr>
-        <w:t>GW: 1500</w:t>
+        <w:t>PfM : 50</w:t>
       </w:r>
     </w:p>
     <w:p>
@@ -91,7 +87,13 @@
         <w:rPr>
           <w:lang w:val="en-US"/>
         </w:rPr>
-        <w:t>PfM : 50</w:t>
+        <w:t>T: 29</w:t>
+      </w:r>
+      <w:r>
+        <w:rPr>
+          <w:lang w:val="en-US"/>
+        </w:rPr>
+        <w:t>.8°C +- 0.5°C</w:t>
       </w:r>
     </w:p>
     <w:p>
@@ -100,17 +102,41 @@
           <w:lang w:val="en-US"/>
         </w:rPr>
       </w:pPr>
-      <w:r>
+    </w:p>
+    <w:p>
+      <w:pPr>
         <w:rPr>
           <w:lang w:val="en-US"/>
         </w:rPr>
-        <w:t>T: 29</w:t>
-      </w:r>
-      <w:r>
+      </w:pPr>
+    </w:p>
+    <w:p>
+      <w:pPr>
         <w:rPr>
           <w:lang w:val="en-US"/>
         </w:rPr>
-        <w:t>.8°C +- 0.5°C</w:t>
+      </w:pPr>
+      <w:r>
+        <w:rPr>
+          <w:lang w:val="en-US"/>
+        </w:rPr>
+        <w:t>Caratterizzazione PTS meane gatewidth</w:t>
+      </w:r>
+    </w:p>
+    <w:p>
+      <w:r>
+        <w:t>Ciclato il processo di analisi t</w:t>
+      </w:r>
+      <w:r>
+        <w:t xml:space="preserve">hreshold su V = 5mV-6mV per massimizzare l’analisi </w:t>
+      </w:r>
+      <w:r>
+        <w:t>di DCR</w:t>
+      </w:r>
+    </w:p>
+    <w:p>
+      <w:r>
+        <w:t>Sia per pts mean che per gatewidth</w:t>
       </w:r>
     </w:p>
     <w:sectPr>

</xml_diff>